<commit_message>
ganti soal diferensial numerik
</commit_message>
<xml_diff>
--- a/soal/uas/2021/soal_uas_metode_numerik_2021.docx
+++ b/soal/uas/2021/soal_uas_metode_numerik_2021.docx
@@ -1539,6 +1539,7 @@
       <w:pPr>
         <w:pStyle w:val="21"/>
         <w:numPr>
+          <w:ilvl w:val="0"/>
           <w:numId w:val="0"/>
         </w:numPr>
         <w:spacing w:line="360" w:lineRule="auto"/>
@@ -1554,6 +1555,7 @@
       <w:pPr>
         <w:pStyle w:val="21"/>
         <w:numPr>
+          <w:ilvl w:val="0"/>
           <w:numId w:val="0"/>
         </w:numPr>
         <w:spacing w:line="360" w:lineRule="auto"/>
@@ -1569,6 +1571,7 @@
       <w:pPr>
         <w:pStyle w:val="21"/>
         <w:numPr>
+          <w:ilvl w:val="0"/>
           <w:numId w:val="0"/>
         </w:numPr>
         <w:spacing w:line="360" w:lineRule="auto"/>
@@ -3129,8 +3132,6 @@
           <w:sz w:val="24"/>
         </w:rPr>
       </w:pPr>
-      <w:bookmarkStart w:id="1" w:name="_GoBack"/>
-      <w:bookmarkEnd w:id="1"/>
     </w:p>
     <w:p>
       <w:pPr>
@@ -3140,465 +3141,820 @@
           <w:numId w:val="1"/>
         </w:numPr>
         <w:spacing w:line="360" w:lineRule="auto"/>
+        <w:ind w:left="360" w:leftChars="0" w:hanging="360" w:firstLineChars="0"/>
         <w:jc w:val="both"/>
+        <w:rPr>
+          <w:rFonts w:ascii="Calibri" w:hAnsi="Calibri" w:eastAsia="Calibri" w:cs="Calibri"/>
+          <w:b/>
+          <w:sz w:val="22"/>
+          <w:szCs w:val="22"/>
+        </w:rPr>
+      </w:pPr>
+      <w:r>
+        <w:rPr>
+          <w:rFonts w:hint="default" w:ascii="Times New Roman" w:hAnsi="Times New Roman"/>
+          <w:sz w:val="24"/>
+        </w:rPr>
+        <w:t xml:space="preserve">Tentukan </w:t>
+      </w:r>
+      <w:r>
+        <w:rPr>
+          <w:rFonts w:ascii="Times New Roman" w:hAnsi="Times New Roman"/>
+          <w:sz w:val="24"/>
+        </w:rPr>
+        <w:t xml:space="preserve">nilai </w:t>
+      </w:r>
+      <w:r>
+        <w:rPr>
+          <w:rFonts w:hint="default" w:ascii="Times New Roman" w:hAnsi="Times New Roman"/>
+          <w:i/>
+          <w:sz w:val="24"/>
+        </w:rPr>
+        <w:t>f’</w:t>
+      </w:r>
+      <w:r>
         <w:rPr>
           <w:rFonts w:ascii="Times New Roman" w:hAnsi="Times New Roman"/>
           <w:i/>
           <w:sz w:val="24"/>
         </w:rPr>
-      </w:pPr>
-      <w:r>
-        <w:rPr>
-          <w:rFonts w:ascii="Times New Roman" w:hAnsi="Times New Roman"/>
-          <w:sz w:val="24"/>
-        </w:rPr>
-        <w:t xml:space="preserve">Carilah nilai </w:t>
+        <w:t>(</w:t>
       </w:r>
       <w:r>
         <w:rPr>
+          <w:rFonts w:hint="default" w:ascii="Times New Roman" w:hAnsi="Times New Roman"/>
+          <w:i/>
+          <w:sz w:val="24"/>
+        </w:rPr>
+        <w:t>1</w:t>
+      </w:r>
+      <w:r>
+        <w:rPr>
           <w:rFonts w:ascii="Times New Roman" w:hAnsi="Times New Roman"/>
           <w:i/>
           <w:sz w:val="24"/>
         </w:rPr>
-        <w:t xml:space="preserve">y(0.2) </w:t>
+        <w:t>.</w:t>
       </w:r>
       <w:r>
         <w:rPr>
-          <w:rFonts w:ascii="Times New Roman" w:hAnsi="Times New Roman"/>
-          <w:sz w:val="24"/>
-        </w:rPr>
-        <w:t>dari persamaan deferensial biasa di bawah ini</w:t>
+          <w:rFonts w:hint="default" w:ascii="Times New Roman" w:hAnsi="Times New Roman"/>
+          <w:i/>
+          <w:sz w:val="24"/>
+        </w:rPr>
+        <w:t>9</w:t>
       </w:r>
-    </w:p>
-    <w:p>
-      <w:pPr>
-        <w:pStyle w:val="21"/>
-        <w:spacing w:line="360" w:lineRule="auto"/>
-        <w:ind w:left="360"/>
-        <w:jc w:val="both"/>
+      <w:r>
         <w:rPr>
           <w:rFonts w:ascii="Times New Roman" w:hAnsi="Times New Roman"/>
           <w:i/>
           <w:sz w:val="24"/>
         </w:rPr>
-      </w:pPr>
-      <m:oMathPara>
-        <m:oMath>
-          <m:r>
-            <m:rPr/>
-            <w:rPr>
-              <w:rFonts w:ascii="Cambria Math" w:hAnsi="Cambria Math"/>
-              <w:sz w:val="24"/>
-            </w:rPr>
-            <m:t>f</m:t>
-          </m:r>
-          <m:d>
-            <m:dPr>
-              <m:ctrlPr>
-                <w:rPr>
-                  <w:rFonts w:ascii="Cambria Math" w:hAnsi="Cambria Math"/>
-                  <w:i/>
-                  <w:sz w:val="24"/>
-                </w:rPr>
-              </m:ctrlPr>
-            </m:dPr>
-            <m:e>
-              <m:r>
-                <m:rPr/>
-                <w:rPr>
-                  <w:rFonts w:ascii="Cambria Math" w:hAnsi="Cambria Math"/>
-                  <w:sz w:val="24"/>
-                </w:rPr>
-                <m:t>x,y</m:t>
-              </m:r>
-              <m:ctrlPr>
-                <w:rPr>
-                  <w:rFonts w:ascii="Cambria Math" w:hAnsi="Cambria Math"/>
-                  <w:i/>
-                  <w:sz w:val="24"/>
-                </w:rPr>
-              </m:ctrlPr>
-            </m:e>
-          </m:d>
-          <m:r>
-            <m:rPr/>
-            <w:rPr>
-              <w:rFonts w:ascii="Cambria Math" w:hAnsi="Cambria Math"/>
-              <w:sz w:val="24"/>
-            </w:rPr>
-            <m:t xml:space="preserve">= </m:t>
-          </m:r>
-          <m:f>
-            <m:fPr>
-              <m:ctrlPr>
-                <w:rPr>
-                  <w:rFonts w:ascii="Cambria Math" w:hAnsi="Cambria Math"/>
-                  <w:i/>
-                  <w:sz w:val="24"/>
-                </w:rPr>
-              </m:ctrlPr>
-            </m:fPr>
-            <m:num>
-              <m:r>
-                <m:rPr/>
-                <w:rPr>
-                  <w:rFonts w:ascii="Cambria Math" w:hAnsi="Cambria Math"/>
-                  <w:sz w:val="24"/>
-                </w:rPr>
-                <m:t>dy</m:t>
-              </m:r>
-              <m:ctrlPr>
-                <w:rPr>
-                  <w:rFonts w:ascii="Cambria Math" w:hAnsi="Cambria Math"/>
-                  <w:i/>
-                  <w:sz w:val="24"/>
-                </w:rPr>
-              </m:ctrlPr>
-            </m:num>
-            <m:den>
-              <m:r>
-                <m:rPr/>
-                <w:rPr>
-                  <w:rFonts w:ascii="Cambria Math" w:hAnsi="Cambria Math"/>
-                  <w:sz w:val="24"/>
-                </w:rPr>
-                <m:t>dx</m:t>
-              </m:r>
-              <m:ctrlPr>
-                <w:rPr>
-                  <w:rFonts w:ascii="Cambria Math" w:hAnsi="Cambria Math"/>
-                  <w:i/>
-                  <w:sz w:val="24"/>
-                </w:rPr>
-              </m:ctrlPr>
-            </m:den>
-          </m:f>
-          <m:r>
-            <m:rPr/>
-            <w:rPr>
-              <w:rFonts w:ascii="Cambria Math" w:hAnsi="Cambria Math"/>
-              <w:sz w:val="24"/>
-            </w:rPr>
-            <m:t>=</m:t>
-          </m:r>
-          <m:func>
-            <m:funcPr>
-              <m:ctrlPr>
-                <w:rPr>
-                  <w:rFonts w:ascii="Cambria Math" w:hAnsi="Cambria Math"/>
-                  <w:i/>
-                  <w:sz w:val="24"/>
-                </w:rPr>
-              </m:ctrlPr>
-            </m:funcPr>
-            <m:fName>
-              <m:r>
-                <m:rPr>
-                  <m:sty m:val="p"/>
-                </m:rPr>
-                <w:rPr>
-                  <w:rFonts w:ascii="Cambria Math" w:hAnsi="Cambria Math"/>
-                  <w:sz w:val="24"/>
-                </w:rPr>
-                <m:t>sin</m:t>
-              </m:r>
-              <m:ctrlPr>
-                <w:rPr>
-                  <w:rFonts w:ascii="Cambria Math" w:hAnsi="Cambria Math"/>
-                  <w:i/>
-                  <w:sz w:val="24"/>
-                </w:rPr>
-              </m:ctrlPr>
-            </m:fName>
-            <m:e>
-              <m:d>
-                <m:dPr>
-                  <m:ctrlPr>
-                    <w:rPr>
-                      <w:rFonts w:ascii="Cambria Math" w:hAnsi="Cambria Math"/>
-                      <w:i/>
-                      <w:sz w:val="24"/>
-                    </w:rPr>
-                  </m:ctrlPr>
-                </m:dPr>
-                <m:e>
-                  <m:r>
-                    <m:rPr/>
-                    <w:rPr>
-                      <w:rFonts w:ascii="Cambria Math" w:hAnsi="Cambria Math"/>
-                      <w:sz w:val="24"/>
-                    </w:rPr>
-                    <m:t>2x</m:t>
-                  </m:r>
-                  <m:ctrlPr>
-                    <w:rPr>
-                      <w:rFonts w:ascii="Cambria Math" w:hAnsi="Cambria Math"/>
-                      <w:i/>
-                      <w:sz w:val="24"/>
-                    </w:rPr>
-                  </m:ctrlPr>
-                </m:e>
-              </m:d>
-              <m:ctrlPr>
-                <w:rPr>
-                  <w:rFonts w:ascii="Cambria Math" w:hAnsi="Cambria Math"/>
-                  <w:i/>
-                  <w:sz w:val="24"/>
-                </w:rPr>
-              </m:ctrlPr>
-            </m:e>
-          </m:func>
-          <m:r>
-            <m:rPr/>
-            <w:rPr>
-              <w:rFonts w:ascii="Cambria Math" w:hAnsi="Cambria Math"/>
-              <w:sz w:val="24"/>
-            </w:rPr>
-            <m:t xml:space="preserve">+ </m:t>
-          </m:r>
-          <m:sSup>
-            <m:sSupPr>
-              <m:ctrlPr>
-                <w:rPr>
-                  <w:rFonts w:ascii="Cambria Math" w:hAnsi="Cambria Math"/>
-                  <w:i/>
-                  <w:sz w:val="24"/>
-                </w:rPr>
-              </m:ctrlPr>
-            </m:sSupPr>
-            <m:e>
-              <m:r>
-                <m:rPr/>
-                <w:rPr>
-                  <w:rFonts w:ascii="Cambria Math" w:hAnsi="Cambria Math"/>
-                  <w:sz w:val="24"/>
-                </w:rPr>
-                <m:t>y</m:t>
-              </m:r>
-              <m:ctrlPr>
-                <w:rPr>
-                  <w:rFonts w:ascii="Cambria Math" w:hAnsi="Cambria Math"/>
-                  <w:i/>
-                  <w:sz w:val="24"/>
-                </w:rPr>
-              </m:ctrlPr>
-            </m:e>
-            <m:sup>
-              <m:r>
-                <m:rPr/>
-                <w:rPr>
-                  <w:rFonts w:ascii="Cambria Math" w:hAnsi="Cambria Math"/>
-                  <w:sz w:val="24"/>
-                </w:rPr>
-                <m:t>2</m:t>
-              </m:r>
-              <m:ctrlPr>
-                <w:rPr>
-                  <w:rFonts w:ascii="Cambria Math" w:hAnsi="Cambria Math"/>
-                  <w:i/>
-                  <w:sz w:val="24"/>
-                </w:rPr>
-              </m:ctrlPr>
-            </m:sup>
-          </m:sSup>
-          <m:r>
-            <m:rPr/>
-            <w:rPr>
-              <w:rFonts w:ascii="Cambria Math" w:hAnsi="Cambria Math"/>
-              <w:sz w:val="24"/>
-            </w:rPr>
-            <m:t>;     y</m:t>
-          </m:r>
-          <m:d>
-            <m:dPr>
-              <m:ctrlPr>
-                <w:rPr>
-                  <w:rFonts w:ascii="Cambria Math" w:hAnsi="Cambria Math"/>
-                  <w:i/>
-                  <w:sz w:val="24"/>
-                </w:rPr>
-              </m:ctrlPr>
-            </m:dPr>
-            <m:e>
-              <m:r>
-                <m:rPr/>
-                <w:rPr>
-                  <w:rFonts w:ascii="Cambria Math" w:hAnsi="Cambria Math"/>
-                  <w:sz w:val="24"/>
-                </w:rPr>
-                <m:t>0</m:t>
-              </m:r>
-              <m:ctrlPr>
-                <w:rPr>
-                  <w:rFonts w:ascii="Cambria Math" w:hAnsi="Cambria Math"/>
-                  <w:i/>
-                  <w:sz w:val="24"/>
-                </w:rPr>
-              </m:ctrlPr>
-            </m:e>
-          </m:d>
-          <m:r>
-            <m:rPr/>
-            <w:rPr>
-              <w:rFonts w:ascii="Cambria Math" w:hAnsi="Cambria Math"/>
-              <w:sz w:val="24"/>
-            </w:rPr>
-            <m:t>=</m:t>
-          </m:r>
-          <m:sSub>
-            <m:sSubPr>
-              <m:ctrlPr>
-                <w:rPr>
-                  <w:rFonts w:ascii="Cambria Math" w:hAnsi="Cambria Math"/>
-                  <w:i/>
-                  <w:sz w:val="24"/>
-                </w:rPr>
-              </m:ctrlPr>
-            </m:sSubPr>
-            <m:e>
-              <m:r>
-                <m:rPr/>
-                <w:rPr>
-                  <w:rFonts w:ascii="Cambria Math" w:hAnsi="Cambria Math"/>
-                  <w:sz w:val="24"/>
-                </w:rPr>
-                <m:t>y</m:t>
-              </m:r>
-              <m:ctrlPr>
-                <w:rPr>
-                  <w:rFonts w:ascii="Cambria Math" w:hAnsi="Cambria Math"/>
-                  <w:i/>
-                  <w:sz w:val="24"/>
-                </w:rPr>
-              </m:ctrlPr>
-            </m:e>
-            <m:sub>
-              <m:r>
-                <m:rPr/>
-                <w:rPr>
-                  <w:rFonts w:ascii="Cambria Math" w:hAnsi="Cambria Math"/>
-                  <w:sz w:val="24"/>
-                </w:rPr>
-                <m:t>0</m:t>
-              </m:r>
-              <m:ctrlPr>
-                <w:rPr>
-                  <w:rFonts w:ascii="Cambria Math" w:hAnsi="Cambria Math"/>
-                  <w:i/>
-                  <w:sz w:val="24"/>
-                </w:rPr>
-              </m:ctrlPr>
-            </m:sub>
-          </m:sSub>
-          <m:r>
-            <m:rPr/>
-            <w:rPr>
-              <w:rFonts w:ascii="Cambria Math" w:hAnsi="Cambria Math"/>
-              <w:sz w:val="24"/>
-            </w:rPr>
-            <m:t>=1.5</m:t>
-          </m:r>
-        </m:oMath>
-      </m:oMathPara>
-    </w:p>
-    <w:p>
-      <w:pPr>
-        <w:pStyle w:val="21"/>
-        <w:spacing w:line="360" w:lineRule="auto"/>
-        <w:ind w:left="360"/>
-        <w:jc w:val="both"/>
-        <w:rPr>
-          <w:rFonts w:ascii="Times New Roman" w:hAnsi="Times New Roman"/>
-          <w:sz w:val="24"/>
-        </w:rPr>
-      </w:pPr>
-      <w:r>
-        <w:rPr>
-          <w:rFonts w:ascii="Times New Roman" w:hAnsi="Times New Roman"/>
-          <w:sz w:val="24"/>
-        </w:rPr>
-        <w:t xml:space="preserve">dengan menggunakan </w:t>
+        <w:t xml:space="preserve">) </w:t>
       </w:r>
       <w:r>
         <w:rPr>
-          <w:rFonts w:ascii="Times New Roman" w:hAnsi="Times New Roman"/>
-          <w:b/>
-          <w:sz w:val="24"/>
-        </w:rPr>
-        <w:t>(pilih salah satu, [a] atau [b])</w:t>
+          <w:rFonts w:hint="default" w:ascii="Times New Roman" w:hAnsi="Times New Roman"/>
+          <w:sz w:val="24"/>
+        </w:rPr>
+        <w:t xml:space="preserve">berdasarkan </w:t>
       </w:r>
       <w:r>
         <w:rPr>
-          <w:rFonts w:ascii="Times New Roman" w:hAnsi="Times New Roman"/>
-          <w:sz w:val="24"/>
-        </w:rPr>
-        <w:t>:</w:t>
+          <w:rFonts w:hint="default" w:ascii="Times New Roman" w:hAnsi="Times New Roman"/>
+          <w:b/>
+          <w:bCs/>
+          <w:sz w:val="24"/>
+        </w:rPr>
+        <w:t>Tabel 4</w:t>
+      </w:r>
+      <w:r>
+        <w:rPr>
+          <w:rFonts w:hint="default" w:ascii="Times New Roman" w:hAnsi="Times New Roman"/>
+          <w:sz w:val="24"/>
+        </w:rPr>
+        <w:t xml:space="preserve">  dibawah ini</w:t>
       </w:r>
     </w:p>
     <w:p>
       <w:pPr>
         <w:pStyle w:val="21"/>
         <w:numPr>
-          <w:ilvl w:val="1"/>
-          <w:numId w:val="1"/>
+          <w:ilvl w:val="0"/>
+          <w:numId w:val="0"/>
         </w:numPr>
-        <w:spacing w:line="360" w:lineRule="auto"/>
+        <w:spacing w:line="240" w:lineRule="auto"/>
+        <w:ind w:leftChars="300"/>
         <w:jc w:val="both"/>
         <w:rPr>
-          <w:rFonts w:ascii="Times New Roman" w:hAnsi="Times New Roman"/>
-          <w:sz w:val="24"/>
+          <w:rFonts w:ascii="Calibri" w:hAnsi="Calibri" w:eastAsia="Calibri" w:cs="Calibri"/>
+          <w:b/>
+          <w:sz w:val="22"/>
+          <w:szCs w:val="22"/>
         </w:rPr>
       </w:pPr>
       <w:r>
         <w:rPr>
           <w:rFonts w:ascii="Times New Roman" w:hAnsi="Times New Roman"/>
-          <w:sz w:val="24"/>
-        </w:rPr>
-        <w:t xml:space="preserve">Metode </w:t>
+          <w:b/>
+          <w:sz w:val="24"/>
+        </w:rPr>
+        <w:t xml:space="preserve">Tabel </w:t>
       </w:r>
       <w:r>
         <w:rPr>
+          <w:rFonts w:hint="default" w:ascii="Times New Roman" w:hAnsi="Times New Roman"/>
+          <w:b/>
+          <w:sz w:val="24"/>
+        </w:rPr>
+        <w:t>4</w:t>
+      </w:r>
+      <w:bookmarkStart w:id="1" w:name="_GoBack"/>
+      <w:bookmarkEnd w:id="1"/>
+      <w:r>
+        <w:rPr>
           <w:rFonts w:ascii="Times New Roman" w:hAnsi="Times New Roman"/>
-          <w:i/>
-          <w:sz w:val="24"/>
-        </w:rPr>
-        <w:t>Taylor</w:t>
+          <w:b/>
+          <w:sz w:val="24"/>
+        </w:rPr>
+        <w:t>.</w:t>
       </w:r>
     </w:p>
+    <w:tbl>
+      <w:tblPr>
+        <w:tblStyle w:val="13"/>
+        <w:tblW w:w="0" w:type="auto"/>
+        <w:tblInd w:w="720" w:type="dxa"/>
+        <w:tblBorders>
+          <w:top w:val="single" w:color="auto" w:sz="4" w:space="0"/>
+          <w:left w:val="single" w:color="auto" w:sz="4" w:space="0"/>
+          <w:bottom w:val="single" w:color="auto" w:sz="4" w:space="0"/>
+          <w:right w:val="single" w:color="auto" w:sz="4" w:space="0"/>
+          <w:insideH w:val="single" w:color="auto" w:sz="4" w:space="0"/>
+          <w:insideV w:val="single" w:color="auto" w:sz="4" w:space="0"/>
+        </w:tblBorders>
+        <w:tblLayout w:type="autofit"/>
+        <w:tblCellMar>
+          <w:top w:w="0" w:type="dxa"/>
+          <w:left w:w="108" w:type="dxa"/>
+          <w:bottom w:w="0" w:type="dxa"/>
+          <w:right w:w="108" w:type="dxa"/>
+        </w:tblCellMar>
+      </w:tblPr>
+      <w:tblGrid>
+        <w:gridCol w:w="1255"/>
+        <w:gridCol w:w="1260"/>
+      </w:tblGrid>
+      <w:tr>
+        <w:tblPrEx>
+          <w:tblBorders>
+            <w:top w:val="single" w:color="auto" w:sz="4" w:space="0"/>
+            <w:left w:val="single" w:color="auto" w:sz="4" w:space="0"/>
+            <w:bottom w:val="single" w:color="auto" w:sz="4" w:space="0"/>
+            <w:right w:val="single" w:color="auto" w:sz="4" w:space="0"/>
+            <w:insideH w:val="single" w:color="auto" w:sz="4" w:space="0"/>
+            <w:insideV w:val="single" w:color="auto" w:sz="4" w:space="0"/>
+          </w:tblBorders>
+          <w:tblCellMar>
+            <w:top w:w="0" w:type="dxa"/>
+            <w:left w:w="108" w:type="dxa"/>
+            <w:bottom w:w="0" w:type="dxa"/>
+            <w:right w:w="108" w:type="dxa"/>
+          </w:tblCellMar>
+        </w:tblPrEx>
+        <w:tc>
+          <w:tcPr>
+            <w:tcW w:w="1255" w:type="dxa"/>
+          </w:tcPr>
+          <w:p>
+            <w:pPr>
+              <w:spacing w:after="0" w:line="360" w:lineRule="auto"/>
+              <w:jc w:val="center"/>
+              <w:rPr>
+                <w:rFonts w:ascii="Times New Roman" w:hAnsi="Times New Roman"/>
+                <w:b/>
+                <w:sz w:val="24"/>
+              </w:rPr>
+            </w:pPr>
+            <w:r>
+              <w:rPr>
+                <w:rFonts w:ascii="Times New Roman" w:hAnsi="Times New Roman"/>
+                <w:b/>
+                <w:sz w:val="24"/>
+              </w:rPr>
+              <w:t>x</w:t>
+            </w:r>
+          </w:p>
+        </w:tc>
+        <w:tc>
+          <w:tcPr>
+            <w:tcW w:w="1260" w:type="dxa"/>
+          </w:tcPr>
+          <w:p>
+            <w:pPr>
+              <w:spacing w:after="0" w:line="360" w:lineRule="auto"/>
+              <w:jc w:val="center"/>
+              <w:rPr>
+                <w:rFonts w:ascii="Times New Roman" w:hAnsi="Times New Roman"/>
+                <w:b/>
+                <w:sz w:val="24"/>
+              </w:rPr>
+            </w:pPr>
+            <w:r>
+              <w:rPr>
+                <w:rFonts w:ascii="Times New Roman" w:hAnsi="Times New Roman"/>
+                <w:b/>
+                <w:sz w:val="24"/>
+              </w:rPr>
+              <w:t>f(x)</w:t>
+            </w:r>
+          </w:p>
+        </w:tc>
+      </w:tr>
+      <w:tr>
+        <w:tblPrEx>
+          <w:tblBorders>
+            <w:top w:val="single" w:color="auto" w:sz="4" w:space="0"/>
+            <w:left w:val="single" w:color="auto" w:sz="4" w:space="0"/>
+            <w:bottom w:val="single" w:color="auto" w:sz="4" w:space="0"/>
+            <w:right w:val="single" w:color="auto" w:sz="4" w:space="0"/>
+            <w:insideH w:val="single" w:color="auto" w:sz="4" w:space="0"/>
+            <w:insideV w:val="single" w:color="auto" w:sz="4" w:space="0"/>
+          </w:tblBorders>
+          <w:tblCellMar>
+            <w:top w:w="0" w:type="dxa"/>
+            <w:left w:w="108" w:type="dxa"/>
+            <w:bottom w:w="0" w:type="dxa"/>
+            <w:right w:w="108" w:type="dxa"/>
+          </w:tblCellMar>
+        </w:tblPrEx>
+        <w:tc>
+          <w:tcPr>
+            <w:tcW w:w="1255" w:type="dxa"/>
+          </w:tcPr>
+          <w:p>
+            <w:pPr>
+              <w:spacing w:after="0" w:line="360" w:lineRule="auto"/>
+              <w:jc w:val="right"/>
+              <w:rPr>
+                <w:rFonts w:hint="default" w:ascii="Times New Roman" w:hAnsi="Times New Roman"/>
+                <w:sz w:val="24"/>
+              </w:rPr>
+            </w:pPr>
+            <w:r>
+              <w:rPr>
+                <w:rFonts w:ascii="Times New Roman" w:hAnsi="Times New Roman"/>
+                <w:sz w:val="24"/>
+              </w:rPr>
+              <w:t>1.</w:t>
+            </w:r>
+            <w:r>
+              <w:rPr>
+                <w:rFonts w:hint="default" w:ascii="Times New Roman" w:hAnsi="Times New Roman"/>
+                <w:sz w:val="24"/>
+              </w:rPr>
+              <w:t>000</w:t>
+            </w:r>
+          </w:p>
+        </w:tc>
+        <w:tc>
+          <w:tcPr>
+            <w:tcW w:w="1260" w:type="dxa"/>
+          </w:tcPr>
+          <w:p>
+            <w:pPr>
+              <w:spacing w:after="0" w:line="360" w:lineRule="auto"/>
+              <w:jc w:val="right"/>
+              <w:rPr>
+                <w:rFonts w:hint="default" w:ascii="Times New Roman" w:hAnsi="Times New Roman"/>
+                <w:sz w:val="24"/>
+              </w:rPr>
+            </w:pPr>
+            <w:r>
+              <w:rPr>
+                <w:rFonts w:hint="default" w:ascii="Times New Roman" w:hAnsi="Times New Roman"/>
+                <w:sz w:val="24"/>
+              </w:rPr>
+              <w:t>0.54030</w:t>
+            </w:r>
+          </w:p>
+        </w:tc>
+      </w:tr>
+      <w:tr>
+        <w:tblPrEx>
+          <w:tblBorders>
+            <w:top w:val="single" w:color="auto" w:sz="4" w:space="0"/>
+            <w:left w:val="single" w:color="auto" w:sz="4" w:space="0"/>
+            <w:bottom w:val="single" w:color="auto" w:sz="4" w:space="0"/>
+            <w:right w:val="single" w:color="auto" w:sz="4" w:space="0"/>
+            <w:insideH w:val="single" w:color="auto" w:sz="4" w:space="0"/>
+            <w:insideV w:val="single" w:color="auto" w:sz="4" w:space="0"/>
+          </w:tblBorders>
+          <w:tblCellMar>
+            <w:top w:w="0" w:type="dxa"/>
+            <w:left w:w="108" w:type="dxa"/>
+            <w:bottom w:w="0" w:type="dxa"/>
+            <w:right w:w="108" w:type="dxa"/>
+          </w:tblCellMar>
+        </w:tblPrEx>
+        <w:tc>
+          <w:tcPr>
+            <w:tcW w:w="1255" w:type="dxa"/>
+          </w:tcPr>
+          <w:p>
+            <w:pPr>
+              <w:spacing w:after="0" w:line="360" w:lineRule="auto"/>
+              <w:jc w:val="right"/>
+              <w:rPr>
+                <w:rFonts w:hint="default" w:ascii="Times New Roman" w:hAnsi="Times New Roman"/>
+                <w:sz w:val="24"/>
+              </w:rPr>
+            </w:pPr>
+            <w:r>
+              <w:rPr>
+                <w:rFonts w:ascii="Times New Roman" w:hAnsi="Times New Roman"/>
+                <w:sz w:val="24"/>
+              </w:rPr>
+              <w:t>1.</w:t>
+            </w:r>
+            <w:r>
+              <w:rPr>
+                <w:rFonts w:hint="default" w:ascii="Times New Roman" w:hAnsi="Times New Roman"/>
+                <w:sz w:val="24"/>
+              </w:rPr>
+              <w:t>100</w:t>
+            </w:r>
+          </w:p>
+        </w:tc>
+        <w:tc>
+          <w:tcPr>
+            <w:tcW w:w="1260" w:type="dxa"/>
+          </w:tcPr>
+          <w:p>
+            <w:pPr>
+              <w:spacing w:after="0" w:line="360" w:lineRule="auto"/>
+              <w:jc w:val="right"/>
+              <w:rPr>
+                <w:rFonts w:hint="default" w:ascii="Times New Roman" w:hAnsi="Times New Roman"/>
+                <w:sz w:val="24"/>
+              </w:rPr>
+            </w:pPr>
+            <w:r>
+              <w:rPr>
+                <w:rFonts w:hint="default" w:ascii="Times New Roman" w:hAnsi="Times New Roman"/>
+                <w:sz w:val="24"/>
+              </w:rPr>
+              <w:t>0.45360</w:t>
+            </w:r>
+          </w:p>
+        </w:tc>
+      </w:tr>
+      <w:tr>
+        <w:tblPrEx>
+          <w:tblBorders>
+            <w:top w:val="single" w:color="auto" w:sz="4" w:space="0"/>
+            <w:left w:val="single" w:color="auto" w:sz="4" w:space="0"/>
+            <w:bottom w:val="single" w:color="auto" w:sz="4" w:space="0"/>
+            <w:right w:val="single" w:color="auto" w:sz="4" w:space="0"/>
+            <w:insideH w:val="single" w:color="auto" w:sz="4" w:space="0"/>
+            <w:insideV w:val="single" w:color="auto" w:sz="4" w:space="0"/>
+          </w:tblBorders>
+        </w:tblPrEx>
+        <w:tc>
+          <w:tcPr>
+            <w:tcW w:w="1255" w:type="dxa"/>
+          </w:tcPr>
+          <w:p>
+            <w:pPr>
+              <w:spacing w:after="0" w:line="360" w:lineRule="auto"/>
+              <w:jc w:val="right"/>
+              <w:rPr>
+                <w:rFonts w:hint="default" w:ascii="Times New Roman" w:hAnsi="Times New Roman"/>
+                <w:sz w:val="24"/>
+              </w:rPr>
+            </w:pPr>
+            <w:r>
+              <w:rPr>
+                <w:rFonts w:hint="default" w:ascii="Times New Roman" w:hAnsi="Times New Roman"/>
+                <w:sz w:val="24"/>
+              </w:rPr>
+              <w:t>1.198</w:t>
+            </w:r>
+          </w:p>
+        </w:tc>
+        <w:tc>
+          <w:tcPr>
+            <w:tcW w:w="1260" w:type="dxa"/>
+          </w:tcPr>
+          <w:p>
+            <w:pPr>
+              <w:spacing w:after="0" w:line="360" w:lineRule="auto"/>
+              <w:jc w:val="right"/>
+              <w:rPr>
+                <w:rFonts w:hint="default" w:ascii="Times New Roman" w:hAnsi="Times New Roman"/>
+                <w:sz w:val="24"/>
+              </w:rPr>
+            </w:pPr>
+            <w:r>
+              <w:rPr>
+                <w:rFonts w:hint="default" w:ascii="Times New Roman" w:hAnsi="Times New Roman"/>
+                <w:sz w:val="24"/>
+              </w:rPr>
+              <w:t>0.36422</w:t>
+            </w:r>
+          </w:p>
+        </w:tc>
+      </w:tr>
+      <w:tr>
+        <w:tblPrEx>
+          <w:tblBorders>
+            <w:top w:val="single" w:color="auto" w:sz="4" w:space="0"/>
+            <w:left w:val="single" w:color="auto" w:sz="4" w:space="0"/>
+            <w:bottom w:val="single" w:color="auto" w:sz="4" w:space="0"/>
+            <w:right w:val="single" w:color="auto" w:sz="4" w:space="0"/>
+            <w:insideH w:val="single" w:color="auto" w:sz="4" w:space="0"/>
+            <w:insideV w:val="single" w:color="auto" w:sz="4" w:space="0"/>
+          </w:tblBorders>
+          <w:tblCellMar>
+            <w:top w:w="0" w:type="dxa"/>
+            <w:left w:w="108" w:type="dxa"/>
+            <w:bottom w:w="0" w:type="dxa"/>
+            <w:right w:w="108" w:type="dxa"/>
+          </w:tblCellMar>
+        </w:tblPrEx>
+        <w:tc>
+          <w:tcPr>
+            <w:tcW w:w="1255" w:type="dxa"/>
+          </w:tcPr>
+          <w:p>
+            <w:pPr>
+              <w:spacing w:after="0" w:line="360" w:lineRule="auto"/>
+              <w:jc w:val="right"/>
+              <w:rPr>
+                <w:rFonts w:hint="default" w:ascii="Times New Roman" w:hAnsi="Times New Roman"/>
+                <w:sz w:val="24"/>
+              </w:rPr>
+            </w:pPr>
+            <w:r>
+              <w:rPr>
+                <w:rFonts w:hint="default" w:ascii="Times New Roman" w:hAnsi="Times New Roman"/>
+                <w:sz w:val="24"/>
+              </w:rPr>
+              <w:t>1.199</w:t>
+            </w:r>
+          </w:p>
+        </w:tc>
+        <w:tc>
+          <w:tcPr>
+            <w:tcW w:w="1260" w:type="dxa"/>
+          </w:tcPr>
+          <w:p>
+            <w:pPr>
+              <w:spacing w:after="0" w:line="360" w:lineRule="auto"/>
+              <w:jc w:val="right"/>
+              <w:rPr>
+                <w:rFonts w:hint="default" w:ascii="Times New Roman" w:hAnsi="Times New Roman"/>
+                <w:sz w:val="24"/>
+              </w:rPr>
+            </w:pPr>
+            <w:r>
+              <w:rPr>
+                <w:rFonts w:hint="default" w:ascii="Times New Roman" w:hAnsi="Times New Roman"/>
+                <w:sz w:val="24"/>
+              </w:rPr>
+              <w:t>0.36329</w:t>
+            </w:r>
+          </w:p>
+        </w:tc>
+      </w:tr>
+      <w:tr>
+        <w:tblPrEx>
+          <w:tblBorders>
+            <w:top w:val="single" w:color="auto" w:sz="4" w:space="0"/>
+            <w:left w:val="single" w:color="auto" w:sz="4" w:space="0"/>
+            <w:bottom w:val="single" w:color="auto" w:sz="4" w:space="0"/>
+            <w:right w:val="single" w:color="auto" w:sz="4" w:space="0"/>
+            <w:insideH w:val="single" w:color="auto" w:sz="4" w:space="0"/>
+            <w:insideV w:val="single" w:color="auto" w:sz="4" w:space="0"/>
+          </w:tblBorders>
+          <w:tblCellMar>
+            <w:top w:w="0" w:type="dxa"/>
+            <w:left w:w="108" w:type="dxa"/>
+            <w:bottom w:w="0" w:type="dxa"/>
+            <w:right w:w="108" w:type="dxa"/>
+          </w:tblCellMar>
+        </w:tblPrEx>
+        <w:tc>
+          <w:tcPr>
+            <w:tcW w:w="1255" w:type="dxa"/>
+          </w:tcPr>
+          <w:p>
+            <w:pPr>
+              <w:spacing w:after="0" w:line="360" w:lineRule="auto"/>
+              <w:jc w:val="right"/>
+              <w:rPr>
+                <w:rFonts w:hint="default" w:ascii="Times New Roman" w:hAnsi="Times New Roman"/>
+                <w:sz w:val="24"/>
+              </w:rPr>
+            </w:pPr>
+            <w:r>
+              <w:rPr>
+                <w:rFonts w:hint="default" w:ascii="Times New Roman" w:hAnsi="Times New Roman"/>
+                <w:sz w:val="24"/>
+              </w:rPr>
+              <w:t>1.200</w:t>
+            </w:r>
+          </w:p>
+        </w:tc>
+        <w:tc>
+          <w:tcPr>
+            <w:tcW w:w="1260" w:type="dxa"/>
+          </w:tcPr>
+          <w:p>
+            <w:pPr>
+              <w:spacing w:after="0" w:line="360" w:lineRule="auto"/>
+              <w:jc w:val="right"/>
+              <w:rPr>
+                <w:rFonts w:hint="default" w:ascii="Times New Roman" w:hAnsi="Times New Roman"/>
+                <w:sz w:val="24"/>
+              </w:rPr>
+            </w:pPr>
+            <w:r>
+              <w:rPr>
+                <w:rFonts w:hint="default" w:ascii="Times New Roman" w:hAnsi="Times New Roman"/>
+                <w:sz w:val="24"/>
+              </w:rPr>
+              <w:t>0.36236</w:t>
+            </w:r>
+          </w:p>
+        </w:tc>
+      </w:tr>
+      <w:tr>
+        <w:tblPrEx>
+          <w:tblBorders>
+            <w:top w:val="single" w:color="auto" w:sz="4" w:space="0"/>
+            <w:left w:val="single" w:color="auto" w:sz="4" w:space="0"/>
+            <w:bottom w:val="single" w:color="auto" w:sz="4" w:space="0"/>
+            <w:right w:val="single" w:color="auto" w:sz="4" w:space="0"/>
+            <w:insideH w:val="single" w:color="auto" w:sz="4" w:space="0"/>
+            <w:insideV w:val="single" w:color="auto" w:sz="4" w:space="0"/>
+          </w:tblBorders>
+          <w:tblCellMar>
+            <w:top w:w="0" w:type="dxa"/>
+            <w:left w:w="108" w:type="dxa"/>
+            <w:bottom w:w="0" w:type="dxa"/>
+            <w:right w:w="108" w:type="dxa"/>
+          </w:tblCellMar>
+        </w:tblPrEx>
+        <w:tc>
+          <w:tcPr>
+            <w:tcW w:w="1255" w:type="dxa"/>
+          </w:tcPr>
+          <w:p>
+            <w:pPr>
+              <w:spacing w:after="0" w:line="360" w:lineRule="auto"/>
+              <w:jc w:val="right"/>
+              <w:rPr>
+                <w:rFonts w:hint="default" w:ascii="Times New Roman" w:hAnsi="Times New Roman"/>
+                <w:sz w:val="24"/>
+              </w:rPr>
+            </w:pPr>
+            <w:r>
+              <w:rPr>
+                <w:rFonts w:hint="default" w:ascii="Times New Roman" w:hAnsi="Times New Roman"/>
+                <w:sz w:val="24"/>
+              </w:rPr>
+              <w:t>1.201</w:t>
+            </w:r>
+          </w:p>
+        </w:tc>
+        <w:tc>
+          <w:tcPr>
+            <w:tcW w:w="1260" w:type="dxa"/>
+          </w:tcPr>
+          <w:p>
+            <w:pPr>
+              <w:spacing w:after="0" w:line="360" w:lineRule="auto"/>
+              <w:jc w:val="right"/>
+              <w:rPr>
+                <w:rFonts w:hint="default" w:ascii="Times New Roman" w:hAnsi="Times New Roman"/>
+                <w:sz w:val="24"/>
+              </w:rPr>
+            </w:pPr>
+            <w:r>
+              <w:rPr>
+                <w:rFonts w:hint="default" w:ascii="Times New Roman" w:hAnsi="Times New Roman"/>
+                <w:sz w:val="24"/>
+              </w:rPr>
+              <w:t>0.36143</w:t>
+            </w:r>
+          </w:p>
+        </w:tc>
+      </w:tr>
+      <w:tr>
+        <w:tblPrEx>
+          <w:tblBorders>
+            <w:top w:val="single" w:color="auto" w:sz="4" w:space="0"/>
+            <w:left w:val="single" w:color="auto" w:sz="4" w:space="0"/>
+            <w:bottom w:val="single" w:color="auto" w:sz="4" w:space="0"/>
+            <w:right w:val="single" w:color="auto" w:sz="4" w:space="0"/>
+            <w:insideH w:val="single" w:color="auto" w:sz="4" w:space="0"/>
+            <w:insideV w:val="single" w:color="auto" w:sz="4" w:space="0"/>
+          </w:tblBorders>
+        </w:tblPrEx>
+        <w:tc>
+          <w:tcPr>
+            <w:tcW w:w="1255" w:type="dxa"/>
+          </w:tcPr>
+          <w:p>
+            <w:pPr>
+              <w:spacing w:after="0" w:line="360" w:lineRule="auto"/>
+              <w:jc w:val="right"/>
+              <w:rPr>
+                <w:rFonts w:hint="default" w:ascii="Times New Roman" w:hAnsi="Times New Roman"/>
+                <w:sz w:val="24"/>
+              </w:rPr>
+            </w:pPr>
+            <w:r>
+              <w:rPr>
+                <w:rFonts w:hint="default" w:ascii="Times New Roman" w:hAnsi="Times New Roman"/>
+                <w:sz w:val="24"/>
+              </w:rPr>
+              <w:t>1</w:t>
+            </w:r>
+            <w:r>
+              <w:rPr>
+                <w:rFonts w:ascii="Times New Roman" w:hAnsi="Times New Roman"/>
+                <w:sz w:val="24"/>
+              </w:rPr>
+              <w:t>.</w:t>
+            </w:r>
+            <w:r>
+              <w:rPr>
+                <w:rFonts w:hint="default" w:ascii="Times New Roman" w:hAnsi="Times New Roman"/>
+                <w:sz w:val="24"/>
+              </w:rPr>
+              <w:t>202</w:t>
+            </w:r>
+          </w:p>
+        </w:tc>
+        <w:tc>
+          <w:tcPr>
+            <w:tcW w:w="1260" w:type="dxa"/>
+          </w:tcPr>
+          <w:p>
+            <w:pPr>
+              <w:spacing w:after="0" w:line="360" w:lineRule="auto"/>
+              <w:jc w:val="right"/>
+              <w:rPr>
+                <w:rFonts w:hint="default" w:ascii="Times New Roman" w:hAnsi="Times New Roman"/>
+                <w:sz w:val="24"/>
+              </w:rPr>
+            </w:pPr>
+            <w:r>
+              <w:rPr>
+                <w:rFonts w:hint="default" w:ascii="Times New Roman" w:hAnsi="Times New Roman"/>
+                <w:sz w:val="24"/>
+              </w:rPr>
+              <w:t>0.36049</w:t>
+            </w:r>
+          </w:p>
+        </w:tc>
+      </w:tr>
+      <w:tr>
+        <w:tblPrEx>
+          <w:tblBorders>
+            <w:top w:val="single" w:color="auto" w:sz="4" w:space="0"/>
+            <w:left w:val="single" w:color="auto" w:sz="4" w:space="0"/>
+            <w:bottom w:val="single" w:color="auto" w:sz="4" w:space="0"/>
+            <w:right w:val="single" w:color="auto" w:sz="4" w:space="0"/>
+            <w:insideH w:val="single" w:color="auto" w:sz="4" w:space="0"/>
+            <w:insideV w:val="single" w:color="auto" w:sz="4" w:space="0"/>
+          </w:tblBorders>
+          <w:tblCellMar>
+            <w:top w:w="0" w:type="dxa"/>
+            <w:left w:w="108" w:type="dxa"/>
+            <w:bottom w:w="0" w:type="dxa"/>
+            <w:right w:w="108" w:type="dxa"/>
+          </w:tblCellMar>
+        </w:tblPrEx>
+        <w:tc>
+          <w:tcPr>
+            <w:tcW w:w="1255" w:type="dxa"/>
+          </w:tcPr>
+          <w:p>
+            <w:pPr>
+              <w:spacing w:after="0" w:line="360" w:lineRule="auto"/>
+              <w:jc w:val="right"/>
+              <w:rPr>
+                <w:rFonts w:hint="default" w:ascii="Times New Roman" w:hAnsi="Times New Roman"/>
+                <w:sz w:val="24"/>
+              </w:rPr>
+            </w:pPr>
+            <w:r>
+              <w:rPr>
+                <w:rFonts w:hint="default" w:ascii="Times New Roman" w:hAnsi="Times New Roman"/>
+                <w:sz w:val="24"/>
+              </w:rPr>
+              <w:t>1.300</w:t>
+            </w:r>
+          </w:p>
+        </w:tc>
+        <w:tc>
+          <w:tcPr>
+            <w:tcW w:w="1260" w:type="dxa"/>
+          </w:tcPr>
+          <w:p>
+            <w:pPr>
+              <w:spacing w:after="0" w:line="360" w:lineRule="auto"/>
+              <w:jc w:val="right"/>
+              <w:rPr>
+                <w:rFonts w:hint="default" w:ascii="Times New Roman" w:hAnsi="Times New Roman"/>
+                <w:sz w:val="24"/>
+              </w:rPr>
+            </w:pPr>
+            <w:r>
+              <w:rPr>
+                <w:rFonts w:hint="default" w:ascii="Times New Roman" w:hAnsi="Times New Roman"/>
+                <w:sz w:val="24"/>
+              </w:rPr>
+              <w:t>0.26750</w:t>
+            </w:r>
+          </w:p>
+        </w:tc>
+      </w:tr>
+      <w:tr>
+        <w:tblPrEx>
+          <w:tblBorders>
+            <w:top w:val="single" w:color="auto" w:sz="4" w:space="0"/>
+            <w:left w:val="single" w:color="auto" w:sz="4" w:space="0"/>
+            <w:bottom w:val="single" w:color="auto" w:sz="4" w:space="0"/>
+            <w:right w:val="single" w:color="auto" w:sz="4" w:space="0"/>
+            <w:insideH w:val="single" w:color="auto" w:sz="4" w:space="0"/>
+            <w:insideV w:val="single" w:color="auto" w:sz="4" w:space="0"/>
+          </w:tblBorders>
+          <w:tblCellMar>
+            <w:top w:w="0" w:type="dxa"/>
+            <w:left w:w="108" w:type="dxa"/>
+            <w:bottom w:w="0" w:type="dxa"/>
+            <w:right w:w="108" w:type="dxa"/>
+          </w:tblCellMar>
+        </w:tblPrEx>
+        <w:tc>
+          <w:tcPr>
+            <w:tcW w:w="1255" w:type="dxa"/>
+          </w:tcPr>
+          <w:p>
+            <w:pPr>
+              <w:spacing w:after="0" w:line="360" w:lineRule="auto"/>
+              <w:jc w:val="right"/>
+              <w:rPr>
+                <w:rFonts w:hint="default" w:ascii="Times New Roman" w:hAnsi="Times New Roman"/>
+                <w:sz w:val="24"/>
+              </w:rPr>
+            </w:pPr>
+            <w:r>
+              <w:rPr>
+                <w:rFonts w:hint="default" w:ascii="Times New Roman" w:hAnsi="Times New Roman"/>
+                <w:sz w:val="24"/>
+              </w:rPr>
+              <w:t>1.400</w:t>
+            </w:r>
+          </w:p>
+        </w:tc>
+        <w:tc>
+          <w:tcPr>
+            <w:tcW w:w="1260" w:type="dxa"/>
+          </w:tcPr>
+          <w:p>
+            <w:pPr>
+              <w:spacing w:after="0" w:line="360" w:lineRule="auto"/>
+              <w:jc w:val="right"/>
+              <w:rPr>
+                <w:rFonts w:hint="default" w:ascii="Times New Roman" w:hAnsi="Times New Roman"/>
+                <w:sz w:val="24"/>
+              </w:rPr>
+            </w:pPr>
+            <w:r>
+              <w:rPr>
+                <w:rFonts w:hint="default" w:ascii="Times New Roman" w:hAnsi="Times New Roman"/>
+                <w:sz w:val="24"/>
+              </w:rPr>
+              <w:t>0.16997</w:t>
+            </w:r>
+          </w:p>
+        </w:tc>
+      </w:tr>
+    </w:tbl>
     <w:p>
       <w:pPr>
         <w:pStyle w:val="21"/>
         <w:numPr>
-          <w:ilvl w:val="1"/>
-          <w:numId w:val="1"/>
+          <w:numId w:val="0"/>
         </w:numPr>
         <w:spacing w:line="360" w:lineRule="auto"/>
+        <w:ind w:leftChars="0"/>
         <w:jc w:val="both"/>
-        <w:rPr>
-          <w:rFonts w:ascii="Times New Roman" w:hAnsi="Times New Roman"/>
-          <w:sz w:val="24"/>
-        </w:rPr>
-      </w:pPr>
-      <w:r>
-        <w:rPr>
-          <w:rFonts w:ascii="Times New Roman" w:hAnsi="Times New Roman"/>
-          <w:sz w:val="24"/>
-        </w:rPr>
-        <w:t xml:space="preserve">Metode </w:t>
-      </w:r>
-      <w:r>
-        <w:rPr>
-          <w:rFonts w:ascii="Times New Roman" w:hAnsi="Times New Roman"/>
-          <w:i/>
-          <w:sz w:val="24"/>
-        </w:rPr>
-        <w:t>Euler</w:t>
-      </w:r>
-    </w:p>
-    <w:p>
-      <w:pPr>
-        <w:pageBreakBefore w:val="0"/>
-        <w:spacing w:after="0" w:line="240" w:lineRule="auto"/>
         <w:rPr>
           <w:rFonts w:ascii="Calibri" w:hAnsi="Calibri" w:eastAsia="Calibri" w:cs="Calibri"/>
           <w:b/>
@@ -5492,8 +5848,8 @@
     <w:lsdException w:unhideWhenUsed="0" w:uiPriority="0" w:semiHidden="0" w:name="Normal Indent"/>
     <w:lsdException w:unhideWhenUsed="0" w:uiPriority="0" w:semiHidden="0" w:name="footnote text"/>
     <w:lsdException w:unhideWhenUsed="0" w:uiPriority="0" w:semiHidden="0" w:name="annotation text"/>
-    <w:lsdException w:uiPriority="99" w:semiHidden="0" w:name="header"/>
-    <w:lsdException w:uiPriority="99" w:semiHidden="0" w:name="footer"/>
+    <w:lsdException w:qFormat="1" w:uiPriority="99" w:semiHidden="0" w:name="header"/>
+    <w:lsdException w:qFormat="1" w:uiPriority="99" w:semiHidden="0" w:name="footer"/>
     <w:lsdException w:unhideWhenUsed="0" w:uiPriority="0" w:semiHidden="0" w:name="index heading"/>
     <w:lsdException w:qFormat="1" w:uiPriority="0" w:name="caption"/>
     <w:lsdException w:unhideWhenUsed="0" w:uiPriority="0" w:semiHidden="0" w:name="table of figures"/>
@@ -5535,7 +5891,7 @@
     <w:lsdException w:unhideWhenUsed="0" w:uiPriority="0" w:semiHidden="0" w:name="List Continue 4"/>
     <w:lsdException w:unhideWhenUsed="0" w:uiPriority="0" w:semiHidden="0" w:name="List Continue 5"/>
     <w:lsdException w:unhideWhenUsed="0" w:uiPriority="0" w:semiHidden="0" w:name="Message Header"/>
-    <w:lsdException w:unhideWhenUsed="0" w:uiPriority="0" w:semiHidden="0" w:name="Subtitle"/>
+    <w:lsdException w:qFormat="1" w:unhideWhenUsed="0" w:uiPriority="0" w:semiHidden="0" w:name="Subtitle"/>
     <w:lsdException w:unhideWhenUsed="0" w:uiPriority="0" w:semiHidden="0" w:name="Salutation"/>
     <w:lsdException w:unhideWhenUsed="0" w:uiPriority="0" w:semiHidden="0" w:name="Date"/>
     <w:lsdException w:unhideWhenUsed="0" w:uiPriority="0" w:semiHidden="0" w:name="Body Text First Indent"/>
@@ -5609,7 +5965,7 @@
     <w:lsdException w:unhideWhenUsed="0" w:uiPriority="0" w:semiHidden="0" w:name="Table Web 2"/>
     <w:lsdException w:unhideWhenUsed="0" w:uiPriority="0" w:semiHidden="0" w:name="Table Web 3"/>
     <w:lsdException w:unhideWhenUsed="0" w:uiPriority="0" w:semiHidden="0" w:name="Balloon Text"/>
-    <w:lsdException w:unhideWhenUsed="0" w:uiPriority="39" w:semiHidden="0" w:name="Table Grid"/>
+    <w:lsdException w:qFormat="1" w:unhideWhenUsed="0" w:uiPriority="39" w:semiHidden="0" w:name="Table Grid"/>
     <w:lsdException w:unhideWhenUsed="0" w:uiPriority="0" w:semiHidden="0" w:name="Table Theme"/>
     <w:lsdException w:unhideWhenUsed="0" w:uiPriority="60" w:semiHidden="0" w:name="Light Shading"/>
     <w:lsdException w:unhideWhenUsed="0" w:uiPriority="61" w:semiHidden="0" w:name="Light List"/>
@@ -5863,6 +6219,7 @@
     <w:basedOn w:val="1"/>
     <w:link w:val="20"/>
     <w:unhideWhenUsed/>
+    <w:qFormat/>
     <w:uiPriority w:val="99"/>
     <w:pPr>
       <w:tabs>
@@ -5877,6 +6234,7 @@
     <w:basedOn w:val="1"/>
     <w:link w:val="19"/>
     <w:unhideWhenUsed/>
+    <w:qFormat/>
     <w:uiPriority w:val="99"/>
     <w:pPr>
       <w:tabs>
@@ -5890,6 +6248,7 @@
     <w:name w:val="Subtitle"/>
     <w:basedOn w:val="1"/>
     <w:next w:val="1"/>
+    <w:qFormat/>
     <w:uiPriority w:val="0"/>
     <w:pPr>
       <w:pageBreakBefore w:val="0"/>
@@ -5905,6 +6264,7 @@
   <w:style w:type="table" w:styleId="13">
     <w:name w:val="Table Grid"/>
     <w:basedOn w:val="14"/>
+    <w:qFormat/>
     <w:uiPriority w:val="39"/>
     <w:pPr>
       <w:spacing w:after="0" w:line="240" w:lineRule="auto"/>
@@ -5965,6 +6325,7 @@
   <w:style w:type="table" w:customStyle="1" w:styleId="18">
     <w:name w:val="_Style 22"/>
     <w:basedOn w:val="14"/>
+    <w:qFormat/>
     <w:uiPriority w:val="0"/>
     <w:tblPr>
       <w:tblCellMar>
@@ -5977,12 +6338,14 @@
     <w:name w:val="Header Char"/>
     <w:basedOn w:val="8"/>
     <w:link w:val="11"/>
+    <w:qFormat/>
     <w:uiPriority w:val="99"/>
   </w:style>
   <w:style w:type="character" w:customStyle="1" w:styleId="20">
     <w:name w:val="Footer Char"/>
     <w:basedOn w:val="8"/>
     <w:link w:val="10"/>
+    <w:qFormat/>
     <w:uiPriority w:val="99"/>
   </w:style>
   <w:style w:type="paragraph" w:styleId="21">

</xml_diff>